<commit_message>
ENH: adding office to the gitignore
</commit_message>
<xml_diff>
--- a/report/20201209_dip_final_report.docx
+++ b/report/20201209_dip_final_report.docx
@@ -3,122 +3,369 @@
 <w:document xmlns:wpc="http://schemas.microsoft.com/office/word/2010/wordprocessingCanvas" xmlns:cx="http://schemas.microsoft.com/office/drawing/2014/chartex" xmlns:cx1="http://schemas.microsoft.com/office/drawing/2015/9/8/chartex" xmlns:cx2="http://schemas.microsoft.com/office/drawing/2015/10/21/chartex" xmlns:cx3="http://schemas.microsoft.com/office/drawing/2016/5/9/chartex" xmlns:cx4="http://schemas.microsoft.com/office/drawing/2016/5/10/chartex" xmlns:cx5="http://schemas.microsoft.com/office/drawing/2016/5/11/chartex" xmlns:cx6="http://schemas.microsoft.com/office/drawing/2016/5/12/chartex" xmlns:cx7="http://schemas.microsoft.com/office/drawing/2016/5/13/chartex" xmlns:cx8="http://schemas.microsoft.com/office/drawing/2016/5/14/chartex" xmlns:mc="http://schemas.openxmlformats.org/markup-compatibility/2006" xmlns:aink="http://schemas.microsoft.com/office/drawing/2016/ink" xmlns:am3d="http://schemas.microsoft.com/office/drawing/2017/model3d" xmlns:o="urn:schemas-microsoft-com:office:office" xmlns:r="http://schemas.openxmlformats.org/officeDocument/2006/relationships" xmlns:m="http://schemas.openxmlformats.org/officeDocument/2006/math" xmlns:v="urn:schemas-microsoft-com:vml" xmlns:wp14="http://schemas.microsoft.com/office/word/2010/wordprocessingDrawing" xmlns:wp="http://schemas.openxmlformats.org/drawingml/2006/wordprocessingDrawing" xmlns:w10="urn:schemas-microsoft-com:office:word" xmlns:w="http://schemas.openxmlformats.org/wordprocessingml/2006/main" xmlns:w14="http://schemas.microsoft.com/office/word/2010/wordml" xmlns:w15="http://schemas.microsoft.com/office/word/2012/wordml" xmlns:w16cex="http://schemas.microsoft.com/office/word/2018/wordml/cex" xmlns:w16cid="http://schemas.microsoft.com/office/word/2016/wordml/cid" xmlns:w16="http://schemas.microsoft.com/office/word/2018/wordml" xmlns:w16se="http://schemas.microsoft.com/office/word/2015/wordml/symex" xmlns:wpg="http://schemas.microsoft.com/office/word/2010/wordprocessingGroup" xmlns:wpi="http://schemas.microsoft.com/office/word/2010/wordprocessingInk" xmlns:wne="http://schemas.microsoft.com/office/word/2006/wordml" xmlns:wps="http://schemas.microsoft.com/office/word/2010/wordprocessingShape" mc:Ignorable="w14 w15 w16se w16cid w16 w16cex wp14">
   <w:body>
     <w:p>
-      <w:r>
+      <w:pPr>
+        <w:rPr>
+          <w:rFonts w:ascii="Times New Roman" w:hAnsi="Times New Roman" w:cs="Times New Roman"/>
+        </w:rPr>
+      </w:pPr>
+      <w:r>
+        <w:rPr>
+          <w:rFonts w:ascii="Times New Roman" w:hAnsi="Times New Roman" w:cs="Times New Roman"/>
+        </w:rPr>
         <w:t>Mikayla Biggs &amp; Alexander Powers</w:t>
       </w:r>
     </w:p>
     <w:p>
-      <w:r>
-        <w:t>Prof. Reinhard Beichel</w:t>
-      </w:r>
-    </w:p>
-    <w:p>
-      <w:r>
+      <w:pPr>
+        <w:rPr>
+          <w:rFonts w:ascii="Times New Roman" w:hAnsi="Times New Roman" w:cs="Times New Roman"/>
+        </w:rPr>
+      </w:pPr>
+      <w:r>
+        <w:rPr>
+          <w:rFonts w:ascii="Times New Roman" w:hAnsi="Times New Roman" w:cs="Times New Roman"/>
+        </w:rPr>
+        <w:t xml:space="preserve">Prof. Reinhard </w:t>
+      </w:r>
+      <w:proofErr w:type="spellStart"/>
+      <w:r>
+        <w:rPr>
+          <w:rFonts w:ascii="Times New Roman" w:hAnsi="Times New Roman" w:cs="Times New Roman"/>
+        </w:rPr>
+        <w:t>Beichel</w:t>
+      </w:r>
+      <w:proofErr w:type="spellEnd"/>
+    </w:p>
+    <w:p>
+      <w:pPr>
+        <w:rPr>
+          <w:rFonts w:ascii="Times New Roman" w:hAnsi="Times New Roman" w:cs="Times New Roman"/>
+        </w:rPr>
+      </w:pPr>
+      <w:r>
+        <w:rPr>
+          <w:rFonts w:ascii="Times New Roman" w:hAnsi="Times New Roman" w:cs="Times New Roman"/>
+        </w:rPr>
         <w:t>ECE:5480 Digital Image Processing</w:t>
       </w:r>
     </w:p>
     <w:p>
-      <w:r>
+      <w:pPr>
+        <w:rPr>
+          <w:rFonts w:ascii="Times New Roman" w:hAnsi="Times New Roman" w:cs="Times New Roman"/>
+        </w:rPr>
+      </w:pPr>
+      <w:r>
+        <w:rPr>
+          <w:rFonts w:ascii="Times New Roman" w:hAnsi="Times New Roman" w:cs="Times New Roman"/>
+        </w:rPr>
         <w:t>December 9</w:t>
       </w:r>
       <w:r>
         <w:rPr>
+          <w:rFonts w:ascii="Times New Roman" w:hAnsi="Times New Roman" w:cs="Times New Roman"/>
           <w:vertAlign w:val="superscript"/>
         </w:rPr>
         <w:t>th</w:t>
       </w:r>
       <w:r>
+        <w:rPr>
+          <w:rFonts w:ascii="Times New Roman" w:hAnsi="Times New Roman" w:cs="Times New Roman"/>
+        </w:rPr>
         <w:t>, 2020</w:t>
       </w:r>
     </w:p>
-    <w:p/>
+    <w:p>
+      <w:pPr>
+        <w:rPr>
+          <w:rFonts w:ascii="Times New Roman" w:hAnsi="Times New Roman" w:cs="Times New Roman"/>
+        </w:rPr>
+      </w:pPr>
+    </w:p>
     <w:p>
       <w:pPr>
         <w:jc w:val="center"/>
-      </w:pPr>
-      <w:r>
+        <w:rPr>
+          <w:rFonts w:ascii="Times New Roman" w:hAnsi="Times New Roman" w:cs="Times New Roman"/>
+          <w:sz w:val="32"/>
+          <w:szCs w:val="32"/>
+        </w:rPr>
+      </w:pPr>
+      <w:r>
+        <w:rPr>
+          <w:rFonts w:ascii="Times New Roman" w:hAnsi="Times New Roman" w:cs="Times New Roman"/>
+          <w:sz w:val="32"/>
+          <w:szCs w:val="32"/>
+        </w:rPr>
         <w:t>Digital Image Processing Final Project</w:t>
       </w:r>
     </w:p>
     <w:p>
       <w:pPr>
         <w:jc w:val="center"/>
-      </w:pPr>
-    </w:p>
-    <w:p>
-      <w:r>
+        <w:rPr>
+          <w:rFonts w:ascii="Times New Roman" w:hAnsi="Times New Roman" w:cs="Times New Roman"/>
+        </w:rPr>
+      </w:pPr>
+    </w:p>
+    <w:p>
+      <w:pPr>
+        <w:rPr>
+          <w:rFonts w:ascii="Times New Roman" w:hAnsi="Times New Roman" w:cs="Times New Roman"/>
+          <w:sz w:val="28"/>
+          <w:szCs w:val="28"/>
+        </w:rPr>
+      </w:pPr>
+      <w:r>
+        <w:rPr>
+          <w:rFonts w:ascii="Times New Roman" w:hAnsi="Times New Roman" w:cs="Times New Roman"/>
+          <w:sz w:val="28"/>
+          <w:szCs w:val="28"/>
+        </w:rPr>
         <w:t>Introduction</w:t>
       </w:r>
     </w:p>
     <w:p>
-      <w:r>
+      <w:pPr>
+        <w:rPr>
+          <w:rFonts w:ascii="Times New Roman" w:hAnsi="Times New Roman" w:cs="Times New Roman"/>
+        </w:rPr>
+      </w:pPr>
+      <w:r>
+        <w:rPr>
+          <w:rFonts w:ascii="Times New Roman" w:hAnsi="Times New Roman" w:cs="Times New Roman"/>
+        </w:rPr>
         <w:tab/>
       </w:r>
-      <w:r>
+    </w:p>
+    <w:p>
+      <w:pPr>
+        <w:rPr>
+          <w:rFonts w:ascii="Times New Roman" w:hAnsi="Times New Roman" w:cs="Times New Roman"/>
+        </w:rPr>
+      </w:pPr>
+    </w:p>
+    <w:p>
+      <w:pPr>
+        <w:rPr>
+          <w:rFonts w:ascii="Times New Roman" w:hAnsi="Times New Roman" w:cs="Times New Roman"/>
+        </w:rPr>
+      </w:pPr>
+      <w:r>
+        <w:rPr>
+          <w:rFonts w:ascii="Times New Roman" w:hAnsi="Times New Roman" w:cs="Times New Roman"/>
+        </w:rPr>
+        <w:tab/>
+      </w:r>
+      <w:r>
+        <w:rPr>
+          <w:rFonts w:ascii="Times New Roman" w:hAnsi="Times New Roman" w:cs="Times New Roman"/>
+        </w:rPr>
         <w:t>TODO: problem description</w:t>
       </w:r>
     </w:p>
-    <w:p/>
-    <w:p/>
-    <w:p/>
-    <w:p>
-      <w:r>
+    <w:p>
+      <w:pPr>
+        <w:rPr>
+          <w:rFonts w:ascii="Times New Roman" w:hAnsi="Times New Roman" w:cs="Times New Roman"/>
+        </w:rPr>
+      </w:pPr>
+    </w:p>
+    <w:p>
+      <w:pPr>
+        <w:rPr>
+          <w:rFonts w:ascii="Times New Roman" w:hAnsi="Times New Roman" w:cs="Times New Roman"/>
+        </w:rPr>
+      </w:pPr>
+    </w:p>
+    <w:p>
+      <w:pPr>
+        <w:rPr>
+          <w:rFonts w:ascii="Times New Roman" w:hAnsi="Times New Roman" w:cs="Times New Roman"/>
+        </w:rPr>
+      </w:pPr>
+    </w:p>
+    <w:p>
+      <w:pPr>
+        <w:rPr>
+          <w:rFonts w:ascii="Times New Roman" w:hAnsi="Times New Roman" w:cs="Times New Roman"/>
+          <w:sz w:val="28"/>
+          <w:szCs w:val="28"/>
+        </w:rPr>
+      </w:pPr>
+      <w:r>
+        <w:rPr>
+          <w:rFonts w:ascii="Times New Roman" w:hAnsi="Times New Roman" w:cs="Times New Roman"/>
+          <w:sz w:val="28"/>
+          <w:szCs w:val="28"/>
+        </w:rPr>
         <w:t>Methods</w:t>
       </w:r>
     </w:p>
     <w:p>
-      <w:r>
+      <w:pPr>
+        <w:rPr>
+          <w:rFonts w:ascii="Times New Roman" w:hAnsi="Times New Roman" w:cs="Times New Roman"/>
+        </w:rPr>
+      </w:pPr>
+      <w:r>
+        <w:rPr>
+          <w:rFonts w:ascii="Times New Roman" w:hAnsi="Times New Roman" w:cs="Times New Roman"/>
+        </w:rPr>
         <w:tab/>
         <w:t>TODO: describe part1 segmentation method</w:t>
       </w:r>
     </w:p>
     <w:p>
-      <w:r>
+      <w:pPr>
+        <w:rPr>
+          <w:rFonts w:ascii="Times New Roman" w:hAnsi="Times New Roman" w:cs="Times New Roman"/>
+        </w:rPr>
+      </w:pPr>
+      <w:r>
+        <w:rPr>
+          <w:rFonts w:ascii="Times New Roman" w:hAnsi="Times New Roman" w:cs="Times New Roman"/>
+        </w:rPr>
         <w:tab/>
         <w:t xml:space="preserve">TODO: </w:t>
       </w:r>
       <w:r>
+        <w:rPr>
+          <w:rFonts w:ascii="Times New Roman" w:hAnsi="Times New Roman" w:cs="Times New Roman"/>
+        </w:rPr>
         <w:t>describe part1 classification method</w:t>
       </w:r>
     </w:p>
     <w:p>
-      <w:r>
+      <w:pPr>
+        <w:rPr>
+          <w:rFonts w:ascii="Times New Roman" w:hAnsi="Times New Roman" w:cs="Times New Roman"/>
+        </w:rPr>
+      </w:pPr>
+      <w:r>
+        <w:rPr>
+          <w:rFonts w:ascii="Times New Roman" w:hAnsi="Times New Roman" w:cs="Times New Roman"/>
+        </w:rPr>
         <w:tab/>
       </w:r>
     </w:p>
     <w:p>
-      <w:r>
+      <w:pPr>
+        <w:rPr>
+          <w:rFonts w:ascii="Times New Roman" w:hAnsi="Times New Roman" w:cs="Times New Roman"/>
+        </w:rPr>
+      </w:pPr>
+      <w:r>
+        <w:rPr>
+          <w:rFonts w:ascii="Times New Roman" w:hAnsi="Times New Roman" w:cs="Times New Roman"/>
+        </w:rPr>
         <w:tab/>
         <w:t>TODO: describe new data collection</w:t>
       </w:r>
     </w:p>
     <w:p>
-      <w:r>
+      <w:pPr>
+        <w:rPr>
+          <w:rFonts w:ascii="Times New Roman" w:hAnsi="Times New Roman" w:cs="Times New Roman"/>
+        </w:rPr>
+      </w:pPr>
+      <w:r>
+        <w:rPr>
+          <w:rFonts w:ascii="Times New Roman" w:hAnsi="Times New Roman" w:cs="Times New Roman"/>
+        </w:rPr>
         <w:tab/>
       </w:r>
     </w:p>
     <w:p>
-      <w:r>
+      <w:pPr>
+        <w:rPr>
+          <w:rFonts w:ascii="Times New Roman" w:hAnsi="Times New Roman" w:cs="Times New Roman"/>
+        </w:rPr>
+      </w:pPr>
+      <w:r>
+        <w:rPr>
+          <w:rFonts w:ascii="Times New Roman" w:hAnsi="Times New Roman" w:cs="Times New Roman"/>
+        </w:rPr>
         <w:tab/>
         <w:t>TODO: describe changes in detection and classification from part1</w:t>
       </w:r>
     </w:p>
-    <w:p/>
-    <w:p>
-      <w:r>
+    <w:p>
+      <w:pPr>
+        <w:rPr>
+          <w:rFonts w:ascii="Times New Roman" w:hAnsi="Times New Roman" w:cs="Times New Roman"/>
+        </w:rPr>
+      </w:pPr>
+    </w:p>
+    <w:p>
+      <w:pPr>
+        <w:rPr>
+          <w:rFonts w:ascii="Times New Roman" w:hAnsi="Times New Roman" w:cs="Times New Roman"/>
+          <w:sz w:val="28"/>
+          <w:szCs w:val="28"/>
+        </w:rPr>
+      </w:pPr>
+      <w:r>
+        <w:rPr>
+          <w:rFonts w:ascii="Times New Roman" w:hAnsi="Times New Roman" w:cs="Times New Roman"/>
+          <w:sz w:val="28"/>
+          <w:szCs w:val="28"/>
+        </w:rPr>
         <w:t>Results</w:t>
       </w:r>
     </w:p>
-    <w:p/>
-    <w:p/>
-    <w:p>
-      <w:r>
+    <w:p>
+      <w:pPr>
+        <w:rPr>
+          <w:rFonts w:ascii="Times New Roman" w:hAnsi="Times New Roman" w:cs="Times New Roman"/>
+        </w:rPr>
+      </w:pPr>
+    </w:p>
+    <w:p>
+      <w:pPr>
+        <w:rPr>
+          <w:rFonts w:ascii="Times New Roman" w:hAnsi="Times New Roman" w:cs="Times New Roman"/>
+        </w:rPr>
+      </w:pPr>
+    </w:p>
+    <w:p>
+      <w:pPr>
+        <w:rPr>
+          <w:rFonts w:ascii="Times New Roman" w:hAnsi="Times New Roman" w:cs="Times New Roman"/>
+          <w:sz w:val="28"/>
+          <w:szCs w:val="28"/>
+        </w:rPr>
+      </w:pPr>
+      <w:r>
+        <w:rPr>
+          <w:rFonts w:ascii="Times New Roman" w:hAnsi="Times New Roman" w:cs="Times New Roman"/>
+          <w:sz w:val="28"/>
+          <w:szCs w:val="28"/>
+        </w:rPr>
         <w:t>Conclusion</w:t>
       </w:r>
     </w:p>
-    <w:p/>
-    <w:p/>
-    <w:p/>
+    <w:p>
+      <w:pPr>
+        <w:rPr>
+          <w:rFonts w:ascii="Times New Roman" w:hAnsi="Times New Roman" w:cs="Times New Roman"/>
+        </w:rPr>
+      </w:pPr>
+    </w:p>
+    <w:p>
+      <w:pPr>
+        <w:rPr>
+          <w:rFonts w:ascii="Times New Roman" w:hAnsi="Times New Roman" w:cs="Times New Roman"/>
+        </w:rPr>
+      </w:pPr>
+    </w:p>
+    <w:p>
+      <w:pPr>
+        <w:rPr>
+          <w:rFonts w:ascii="Times New Roman" w:hAnsi="Times New Roman" w:cs="Times New Roman"/>
+        </w:rPr>
+      </w:pPr>
+    </w:p>
     <w:sectPr>
       <w:pgSz w:w="12240" w:h="15840"/>
       <w:pgMar w:top="1440" w:right="1440" w:bottom="1440" w:left="1440" w:header="720" w:footer="720" w:gutter="0"/>

</xml_diff>